<commit_message>
Delete Test File & Add Correct Guide File
</commit_message>
<xml_diff>
--- a/GitHub_Guide.docx
+++ b/GitHub_Guide.docx
@@ -46,14 +46,12 @@
         <w:t xml:space="preserve">Go to </w:t>
       </w:r>
       <w:hyperlink r:id="rId6" w:history="1">
-        <w:proofErr w:type="spellStart"/>
         <w:r>
           <w:rPr>
             <w:rStyle w:val="Hyperlink"/>
           </w:rPr>
           <w:t>GitHubDesktop</w:t>
         </w:r>
-        <w:proofErr w:type="spellEnd"/>
       </w:hyperlink>
       <w:r>
         <w:t xml:space="preserve"> and click “Download now”</w:t>
@@ -87,16 +85,11 @@
       <w:r>
         <w:t xml:space="preserve">It’s a visual tool that lets you work with Git repositories without typing commands in a terminal. It runs Git under the hood, so you don’t need to install Git manually. However, it has </w:t>
       </w:r>
-      <w:proofErr w:type="gramStart"/>
       <w:r>
         <w:t xml:space="preserve">the </w:t>
       </w:r>
       <w:r>
-        <w:t>typical</w:t>
-      </w:r>
-      <w:proofErr w:type="gramEnd"/>
-      <w:r>
-        <w:t xml:space="preserve"> limitations of graphical interfaces compared to using Git directly.</w:t>
+        <w:t>typical limitations of graphical interfaces compared to using Git directly.</w:t>
       </w:r>
     </w:p>
     <w:p>
@@ -192,15 +185,7 @@
         <w:jc w:val="both"/>
       </w:pPr>
       <w:r>
-        <w:t xml:space="preserve">Yes, you can. You can edit files on your computer and then upload them manually through the GitHub web interface. However, this method does not track changes, manage branches, or handle </w:t>
-      </w:r>
-      <w:proofErr w:type="gramStart"/>
-      <w:r>
-        <w:t>merges</w:t>
-      </w:r>
-      <w:proofErr w:type="gramEnd"/>
-      <w:r>
-        <w:t>, so it is not recommended for team projects. Even for solo projects, using a local Git repository (with GitHub Desktop or Git) is safer and allows you to maintain a proper version history.</w:t>
+        <w:t>Yes, you can. You can edit files on your computer and then upload them manually through the GitHub web interface. However, this method does not track changes, manage branches, or handle merges, so it is not recommended for team projects. Even for solo projects, using a local Git repository (with GitHub Desktop or Git) is safer and allows you to maintain a proper version history.</w:t>
       </w:r>
     </w:p>
     <w:p>
@@ -224,15 +209,7 @@
         <w:jc w:val="both"/>
       </w:pPr>
       <w:r>
-        <w:t xml:space="preserve">To “clone a repository” means to make a full copy of a remote GitHub repository on your local computer. This copy includes all the files, folders, and </w:t>
-      </w:r>
-      <w:proofErr w:type="gramStart"/>
-      <w:r>
-        <w:t>version history</w:t>
-      </w:r>
-      <w:proofErr w:type="gramEnd"/>
-      <w:r>
-        <w:t>. Once cloned, you can edit files, create branches, commit changes, and later push your updates back to GitHub.</w:t>
+        <w:t>To “clone a repository” means to make a full copy of a remote GitHub repository on your local computer. This copy includes all the files, folders, and version history. Once cloned, you can edit files, create branches, commit changes, and later push your updates back to GitHub.</w:t>
       </w:r>
     </w:p>
     <w:p>
@@ -310,23 +287,7 @@
         <w:jc w:val="both"/>
       </w:pPr>
       <w:r>
-        <w:t xml:space="preserve">Go to File → Clone Repository → GitHub.com. You will see a list of remote repositories associated with your account. If you </w:t>
-      </w:r>
-      <w:proofErr w:type="gramStart"/>
-      <w:r>
-        <w:t>accepted</w:t>
-      </w:r>
-      <w:proofErr w:type="gramEnd"/>
-      <w:r>
-        <w:t xml:space="preserve"> the invitation, the project </w:t>
-      </w:r>
-      <w:proofErr w:type="gramStart"/>
-      <w:r>
-        <w:t>will</w:t>
-      </w:r>
-      <w:proofErr w:type="gramEnd"/>
-      <w:r>
-        <w:t xml:space="preserve"> appear in this list—select it.</w:t>
+        <w:t>Go to File → Clone Repository → GitHub.com. You will see a list of remote repositories associated with your account. If you accepted the invitation, the project will appear in this list—select it.</w:t>
       </w:r>
     </w:p>
     <w:p>
@@ -356,6 +317,12 @@
       <w:r>
         <w:t xml:space="preserve"> </w:t>
       </w:r>
+    </w:p>
+    <w:p>
+      <w:pPr>
+        <w:pStyle w:val="ListParagraph"/>
+        <w:jc w:val="both"/>
+      </w:pPr>
       <w:r>
         <w:t>C:\Users\YourUserName\Deree_Projects</w:t>
       </w:r>
@@ -388,66 +355,69 @@
         </w:rPr>
         <w:t>The path to your project after cloning will be:</w:t>
       </w:r>
-      <w:r>
+    </w:p>
+    <w:p>
+      <w:pPr>
+        <w:pStyle w:val="ListParagraph"/>
+        <w:jc w:val="both"/>
+      </w:pPr>
+      <w:r>
+        <w:t>C:\Users\YourUserName\Deree_Projects\TheNameOfTheRemoteRepository</w:t>
+      </w:r>
+    </w:p>
+    <w:p>
+      <w:pPr>
+        <w:pStyle w:val="ListParagraph"/>
+        <w:jc w:val="both"/>
+      </w:pPr>
+      <w:r>
+        <w:t>So, y</w:t>
+      </w:r>
+      <w:r>
+        <w:t>ou</w:t>
+      </w:r>
+      <w:r>
+        <w:t xml:space="preserve"> do not need to manually create a project folder, as GitHub Desktop automatically creates one using the repository name.</w:t>
+      </w:r>
+    </w:p>
+    <w:p>
+      <w:pPr>
+        <w:jc w:val="both"/>
+      </w:pPr>
+      <w:r>
+        <w:t>Git now manages version control locally, allowing you to safely commit changes, create branches, and push updates back to GitHub.</w:t>
+      </w:r>
+    </w:p>
+    <w:p>
+      <w:pPr>
+        <w:jc w:val="both"/>
+        <w:rPr>
+          <w:b/>
+          <w:bCs/>
+        </w:rPr>
+      </w:pPr>
+      <w:r>
+        <w:rPr>
+          <w:b/>
+          <w:bCs/>
+        </w:rPr>
+        <w:t>Select</w:t>
+      </w:r>
+      <w:r>
+        <w:rPr>
+          <w:b/>
+          <w:bCs/>
+        </w:rPr>
+        <w:t>ing</w:t>
+      </w:r>
+      <w:r>
+        <w:rPr>
+          <w:b/>
+          <w:bCs/>
+        </w:rPr>
         <w:t xml:space="preserve"> </w:t>
       </w:r>
       <w:r>
-        <w:t>C:\Users\YourUserName\Deree_Projects\TheNameOfTheRemoteRepository</w:t>
-      </w:r>
-    </w:p>
-    <w:p>
-      <w:pPr>
-        <w:pStyle w:val="ListParagraph"/>
-        <w:jc w:val="both"/>
-      </w:pPr>
-      <w:r>
-        <w:t>So, y</w:t>
-      </w:r>
-      <w:r>
-        <w:t>ou</w:t>
-      </w:r>
-      <w:r>
-        <w:t xml:space="preserve"> do not need to manually create a project folder, as GitHub Desktop automatically creates one using the repository name.</w:t>
-      </w:r>
-    </w:p>
-    <w:p>
-      <w:pPr>
-        <w:jc w:val="both"/>
-      </w:pPr>
-      <w:r>
-        <w:t>Git now manages version control locally, allowing you to safely commit changes, create branches, and push updates back to GitHub.</w:t>
-      </w:r>
-    </w:p>
-    <w:p>
-      <w:pPr>
-        <w:jc w:val="both"/>
-        <w:rPr>
-          <w:b/>
-          <w:bCs/>
-        </w:rPr>
-      </w:pPr>
-      <w:r>
-        <w:rPr>
-          <w:b/>
-          <w:bCs/>
-        </w:rPr>
-        <w:t>Select</w:t>
-      </w:r>
-      <w:r>
-        <w:rPr>
-          <w:b/>
-          <w:bCs/>
-        </w:rPr>
-        <w:t>ing</w:t>
-      </w:r>
-      <w:r>
-        <w:rPr>
-          <w:b/>
-          <w:bCs/>
-        </w:rPr>
-        <w:t xml:space="preserve"> </w:t>
-      </w:r>
-      <w:r>
         <w:rPr>
           <w:b/>
           <w:bCs/>
@@ -467,51 +437,7 @@
         <w:jc w:val="both"/>
       </w:pPr>
       <w:r>
-        <w:t>It is not recommended to work directly in the main branch. The next step is to switch to your personal branch.</w:t>
-      </w:r>
-      <w:r>
-        <w:t xml:space="preserve"> </w:t>
-      </w:r>
-      <w:r>
-        <w:t xml:space="preserve">Click the </w:t>
-      </w:r>
-      <w:r>
-        <w:t>“</w:t>
-      </w:r>
-      <w:r>
-        <w:t xml:space="preserve">Current </w:t>
-      </w:r>
-      <w:r>
-        <w:t>b</w:t>
-      </w:r>
-      <w:r>
-        <w:t>ranch</w:t>
-      </w:r>
-      <w:r>
-        <w:t>”</w:t>
-      </w:r>
-      <w:r>
-        <w:t xml:space="preserve"> dropdown at the top of the window</w:t>
-      </w:r>
-      <w:r>
-        <w:t xml:space="preserve"> in GitHub desktop and s</w:t>
-      </w:r>
-      <w:r>
-        <w:t>elect the branch with your name.</w:t>
-      </w:r>
-      <w:r>
-        <w:t xml:space="preserve"> </w:t>
-      </w:r>
-      <w:r>
-        <w:t xml:space="preserve">Once you switch, your local branch is linked to the corresponding branch on GitHub (the origin). Any changes you </w:t>
-      </w:r>
-      <w:proofErr w:type="gramStart"/>
-      <w:r>
-        <w:t>commit</w:t>
-      </w:r>
-      <w:proofErr w:type="gramEnd"/>
-      <w:r>
-        <w:t xml:space="preserve"> and push will go only to your branch, leaving main untouched. This ensures safe collaboration and version control.</w:t>
+        <w:t>It is not recommended to work directly in the main branch. The next step is to switch to your personal branch. Click the “Current branch” dropdown at the top of the window in GitHub desktop and select the branch with your name. Once you switch, your local branch is linked to the corresponding branch on GitHub (the origin). Any changes you commit and push will go only to your branch, leaving main untouched. This ensures safe collaboration and version control.</w:t>
       </w:r>
     </w:p>
     <w:p>
@@ -535,39 +461,34 @@
         <w:jc w:val="both"/>
       </w:pPr>
       <w:r>
-        <w:t xml:space="preserve">After editing files in your local repository, GitHub Desktop will display the changed files in the left panel. Write a clear </w:t>
-      </w:r>
-      <w:proofErr w:type="gramStart"/>
-      <w:r>
-        <w:t>commit</w:t>
-      </w:r>
-      <w:proofErr w:type="gramEnd"/>
-      <w:r>
-        <w:t xml:space="preserve"> message describing your changes. Click Commit to [your branch] (located at the bottom left of the screen) to save your changes locally.</w:t>
-      </w:r>
-    </w:p>
-    <w:p>
-      <w:pPr>
-        <w:jc w:val="both"/>
-      </w:pPr>
-      <w:r>
-        <w:t>It’s recommended to commit often, with small, meaningful changes rather than one large commit. You can be confident that you are committing to the correct branch because the commit button displays the branch name you are working on. Always double-check the branch name before committing to avoid accidentally committing to main.</w:t>
-      </w:r>
-    </w:p>
-    <w:p>
-      <w:pPr>
-        <w:jc w:val="both"/>
-        <w:rPr>
-          <w:b/>
-          <w:bCs/>
-        </w:rPr>
-      </w:pPr>
-      <w:r>
-        <w:rPr>
-          <w:b/>
-          <w:bCs/>
-        </w:rPr>
+        <w:t>After editing files in your local repository, GitHub Desktop will display the changed files in the left panel. Write a clear commit message describing your changes. Click Commit to [your branch] (located at the bottom left of the screen) to save your changes locally.</w:t>
+      </w:r>
+    </w:p>
+    <w:p>
+      <w:pPr>
+        <w:jc w:val="both"/>
+      </w:pPr>
+      <w:r>
+        <w:t xml:space="preserve">It’s recommended to commit often, with small, meaningful changes rather than one large commit. You can be confident that you are committing to the correct branch because the commit </w:t>
+      </w:r>
+      <w:r>
         <w:lastRenderedPageBreak/>
+        <w:t>button displays the branch name you are working on. Always double-check the branch name before committing to avoid accidentally committing to main.</w:t>
+      </w:r>
+    </w:p>
+    <w:p>
+      <w:pPr>
+        <w:jc w:val="both"/>
+        <w:rPr>
+          <w:b/>
+          <w:bCs/>
+        </w:rPr>
+      </w:pPr>
+      <w:r>
+        <w:rPr>
+          <w:b/>
+          <w:bCs/>
+        </w:rPr>
         <w:t>Pushing Changes to Remote / Origin / GitHub</w:t>
       </w:r>
     </w:p>
@@ -576,13 +497,23 @@
         <w:jc w:val="both"/>
       </w:pPr>
       <w:r>
-        <w:t>After committing, click Push origin to upload your changes to GitHub.</w:t>
-      </w:r>
-      <w:r>
-        <w:t xml:space="preserve"> </w:t>
-      </w:r>
-      <w:r>
-        <w:t>This makes your work visible to collaborators and backed up on the remote.</w:t>
+        <w:t>After committing, click Push origin to upload your changes to GitHub. This makes your work visible to collaborators and backed up on the remote.</w:t>
+      </w:r>
+    </w:p>
+    <w:p>
+      <w:pPr>
+        <w:jc w:val="both"/>
+      </w:pPr>
+      <w:r>
+        <w:t>Pulling Changes from Remote / Origin / GitHub Locally</w:t>
+      </w:r>
+    </w:p>
+    <w:p>
+      <w:pPr>
+        <w:jc w:val="both"/>
+      </w:pPr>
+      <w:r>
+        <w:t>If someone makes a change at the origin it can be pulled locally through GitHub Desktop by clicking just right of “Current branch”. There will be a message saying “Pull origin” with the download arrow next to it.</w:t>
       </w:r>
     </w:p>
     <w:sectPr>

</xml_diff>